<commit_message>
[BKREC-2361] Modificaciones para liquidaciones de tipo DESCUBIERTO, codigo y plantilla
Former-commit-id: 5da71f85e11a99dd0987d570035201c5e1189c4a
</commit_message>
<xml_diff>
--- a/recovery-precontencioso-plugin/src/main/resources/plantillasLiquidaciones/DESCUBIERTO.docx
+++ b/recovery-precontencioso-plugin/src/main/resources/plantillasLiquidaciones/DESCUBIERTO.docx
@@ -24,7 +24,7 @@
     </w:p>
     <w:p>
       <w:pPr>
-        <w:ind w:firstLine="708"/>
+        <w:ind w:firstLine="709"/>
       </w:pPr>
       <w:r>
         <w:t xml:space="preserve">D(a). </w:t>
@@ -59,14 +59,97 @@
     </w:p>
     <w:p>
       <w:pPr>
-        <w:ind w:left="708"/>
+        <w:ind w:firstLine="709"/>
       </w:pPr>
       <w:r>
         <w:t>CERTIFICA:</w:t>
       </w:r>
       <w:r>
         <w:tab/>
-        <w:t xml:space="preserve">Que practicada en la cuenta abierta a nombre de </w:t>
+      </w:r>
+      <w:bookmarkStart w:id="0" w:name="_GoBack"/>
+      <w:bookmarkEnd w:id="0"/>
+      <w:r>
+        <w:t>Que</w:t>
+      </w:r>
+      <w:r>
+        <w:t>,</w:t>
+      </w:r>
+      <w:r>
+        <w:t xml:space="preserve"> </w:t>
+      </w:r>
+      <w:r>
+        <w:t xml:space="preserve">según consta en los antecedentes que obran en esta Entidad, la cuenta </w:t>
+      </w:r>
+      <w:r>
+        <w:fldChar w:fldCharType="begin"/>
+      </w:r>
+      <w:r>
+        <w:instrText xml:space="preserve"> MERGEFIELD  ${LQ03.IDPRIG()}  \* MERGEFORMAT </w:instrText>
+      </w:r>
+      <w:r>
+        <w:fldChar w:fldCharType="separate"/>
+      </w:r>
+      <w:r>
+        <w:rPr>
+          <w:noProof/>
+        </w:rPr>
+        <w:t>«${LQ03.IDPRIG()}»</w:t>
+      </w:r>
+      <w:r>
+        <w:rPr>
+          <w:noProof/>
+        </w:rPr>
+        <w:fldChar w:fldCharType="end"/>
+      </w:r>
+      <w:r>
+        <w:t xml:space="preserve"> de la sucursal </w:t>
+      </w:r>
+      <w:r>
+        <w:rPr>
+          <w:sz w:val="20"/>
+          <w:szCs w:val="20"/>
+        </w:rPr>
+        <w:fldChar w:fldCharType="begin"/>
+      </w:r>
+      <w:r>
+        <w:rPr>
+          <w:sz w:val="20"/>
+          <w:szCs w:val="20"/>
+        </w:rPr>
+        <w:instrText xml:space="preserve"> MERGEFIELD  ${NUM_SUCURSAL}  \* MERGEFORMAT </w:instrText>
+      </w:r>
+      <w:r>
+        <w:rPr>
+          <w:sz w:val="20"/>
+          <w:szCs w:val="20"/>
+        </w:rPr>
+        <w:fldChar w:fldCharType="separate"/>
+      </w:r>
+      <w:r>
+        <w:rPr>
+          <w:noProof/>
+          <w:sz w:val="20"/>
+          <w:szCs w:val="20"/>
+        </w:rPr>
+        <w:t>«${NUM_SUCURSAL}»</w:t>
+      </w:r>
+      <w:r>
+        <w:rPr>
+          <w:sz w:val="20"/>
+          <w:szCs w:val="20"/>
+        </w:rPr>
+        <w:fldChar w:fldCharType="end"/>
+      </w:r>
+      <w:r>
+        <w:rPr>
+          <w:sz w:val="20"/>
+          <w:szCs w:val="20"/>
+        </w:rPr>
+        <w:t xml:space="preserve"> </w:t>
+      </w:r>
+      <w:r>
+        <w:t xml:space="preserve">a nombre de </w:t>
       </w:r>
       <w:fldSimple w:instr=" MERGEFIELD  ${NOMBRE_TITULAR_PRINCIPAL}  \* MERGEFORMAT ">
         <w:r>
@@ -77,29 +160,10 @@
         </w:r>
       </w:fldSimple>
       <w:r>
-        <w:t xml:space="preserve"> la liquidación en la forma pactada en la estipulación 10, y concordantes de la póliza para la negociación de documentos formalizada con fecha </w:t>
-      </w:r>
-      <w:fldSimple w:instr=" MERGEFIELD  ${LQ03.FEFOEZ()}  \* MERGEFORMAT ">
-        <w:r>
-          <w:rPr>
-            <w:noProof/>
-          </w:rPr>
-          <w:t>«${LQ03.FEFOEZ()}»</w:t>
-        </w:r>
-      </w:fldSimple>
-      <w:r>
-        <w:t xml:space="preserve"> a favor del mismo, e intervenida por el Fedatario Público D(a). </w:t>
-      </w:r>
-      <w:fldSimple w:instr=" MERGEFIELD  ${LQ03.NOMFED1()}  \* MERGEFORMAT ">
-        <w:r>
-          <w:rPr>
-            <w:noProof/>
-          </w:rPr>
-          <w:t>«${LQ03.NOMFED1()}»</w:t>
-        </w:r>
-      </w:fldSimple>
-      <w:r>
-        <w:t xml:space="preserve"> aparece al día </w:t>
+        <w:t xml:space="preserve"> </w:t>
+      </w:r>
+      <w:r>
+        <w:t xml:space="preserve">presenta al día </w:t>
       </w:r>
       <w:fldSimple w:instr=" MERGEFIELD  ${LQ03.FEVACM()}  \* MERGEFORMAT ">
         <w:r>
@@ -110,7 +174,10 @@
         </w:r>
       </w:fldSimple>
       <w:r>
-        <w:t xml:space="preserve"> un saldo deudor de </w:t>
+        <w:t xml:space="preserve"> un saldo deudor de</w:t>
+      </w:r>
+      <w:r>
+        <w:t xml:space="preserve"> </w:t>
       </w:r>
       <w:r>
         <w:rPr>
@@ -155,23 +222,15 @@
         </w:r>
       </w:fldSimple>
       <w:r>
-        <w:t xml:space="preserve"> EUROS) a favor de </w:t>
-      </w:r>
-      <w:fldSimple w:instr=" MERGEFIELD  ${NOMBRE_ENTIDAD}  \* MERGEFORMAT ">
-        <w:r>
-          <w:rPr>
-            <w:noProof/>
-          </w:rPr>
-          <w:t>«${NOMBRE_ENTIDAD}»</w:t>
-        </w:r>
-      </w:fldSimple>
+        <w:t xml:space="preserve"> EUROS)</w:t>
+      </w:r>
       <w:r>
         <w:t>.</w:t>
       </w:r>
     </w:p>
     <w:p>
       <w:pPr>
-        <w:ind w:left="708"/>
+        <w:ind w:firstLine="709"/>
       </w:pPr>
       <w:r>
         <w:t xml:space="preserve">Y para que conste y a los efectos oportunos, expide este certificado en </w:t>
@@ -1290,8 +1349,6 @@
         </w:rPr>
         <w:fldChar w:fldCharType="end"/>
       </w:r>
-      <w:bookmarkStart w:id="0" w:name="_GoBack"/>
-      <w:bookmarkEnd w:id="0"/>
     </w:p>
     <w:sectPr>
       <w:headerReference w:type="default" r:id="rId7"/>

</xml_diff>